<commit_message>
UML diagram of task 1 added into Read_me.docx
</commit_message>
<xml_diff>
--- a/UKVisa-Serenity-Cucumber/Read_me.docx
+++ b/UKVisa-Serenity-Cucumber/Read_me.docx
@@ -542,6 +542,22 @@
     </w:p>
     <w:p>
       <w:pPr>
+        <w:spacing w:after="0" w:line="240" w:lineRule="auto"/>
+        <w:rPr>
+          <w:lang w:val="en-US"/>
+        </w:rPr>
+      </w:pPr>
+    </w:p>
+    <w:p>
+      <w:pPr>
+        <w:spacing w:after="0" w:line="240" w:lineRule="auto"/>
+        <w:rPr>
+          <w:lang w:val="en-US"/>
+        </w:rPr>
+      </w:pPr>
+    </w:p>
+    <w:p>
+      <w:pPr>
         <w:pStyle w:val="Subtitle"/>
         <w:rPr>
           <w:lang w:val="en-US"/>
@@ -551,7 +567,120 @@
         <w:rPr>
           <w:lang w:val="en-US"/>
         </w:rPr>
-        <w:t xml:space="preserve">5.  </w:t>
+        <w:lastRenderedPageBreak/>
+        <w:t>5</w:t>
+      </w:r>
+      <w:r>
+        <w:rPr>
+          <w:lang w:val="en-US"/>
+        </w:rPr>
+        <w:t>. Software Design</w:t>
+      </w:r>
+    </w:p>
+    <w:p>
+      <w:pPr>
+        <w:rPr>
+          <w:lang w:val="en-US"/>
+        </w:rPr>
+      </w:pPr>
+    </w:p>
+    <w:p>
+      <w:pPr>
+        <w:rPr>
+          <w:lang w:val="en-US"/>
+        </w:rPr>
+      </w:pPr>
+      <w:r>
+        <w:rPr>
+          <w:noProof/>
+        </w:rPr>
+        <w:drawing>
+          <wp:inline distT="0" distB="0" distL="0" distR="0" wp14:anchorId="1D003622" wp14:editId="52D130E2">
+            <wp:extent cx="5966278" cy="4471894"/>
+            <wp:effectExtent l="0" t="0" r="0" b="5080"/>
+            <wp:docPr id="1" name="Picture 1"/>
+            <wp:cNvGraphicFramePr>
+              <a:graphicFrameLocks xmlns:a="http://schemas.openxmlformats.org/drawingml/2006/main" noChangeAspect="1"/>
+            </wp:cNvGraphicFramePr>
+            <a:graphic xmlns:a="http://schemas.openxmlformats.org/drawingml/2006/main">
+              <a:graphicData uri="http://schemas.openxmlformats.org/drawingml/2006/picture">
+                <pic:pic xmlns:pic="http://schemas.openxmlformats.org/drawingml/2006/picture">
+                  <pic:nvPicPr>
+                    <pic:cNvPr id="0" name="Picture 1"/>
+                    <pic:cNvPicPr>
+                      <a:picLocks noChangeAspect="1" noChangeArrowheads="1"/>
+                    </pic:cNvPicPr>
+                  </pic:nvPicPr>
+                  <pic:blipFill rotWithShape="1">
+                    <a:blip r:embed="rId6">
+                      <a:extLst>
+                        <a:ext uri="{28A0092B-C50C-407E-A947-70E740481C1C}">
+                          <a14:useLocalDpi xmlns:a14="http://schemas.microsoft.com/office/drawing/2010/main" val="0"/>
+                        </a:ext>
+                      </a:extLst>
+                    </a:blip>
+                    <a:srcRect l="753"/>
+                    <a:stretch/>
+                  </pic:blipFill>
+                  <pic:spPr bwMode="auto">
+                    <a:xfrm>
+                      <a:off x="0" y="0"/>
+                      <a:ext cx="5972318" cy="4476421"/>
+                    </a:xfrm>
+                    <a:prstGeom prst="rect">
+                      <a:avLst/>
+                    </a:prstGeom>
+                    <a:noFill/>
+                    <a:ln>
+                      <a:noFill/>
+                    </a:ln>
+                    <a:extLst>
+                      <a:ext uri="{53640926-AAD7-44D8-BBD7-CCE9431645EC}">
+                        <a14:shadowObscured xmlns:a14="http://schemas.microsoft.com/office/drawing/2010/main"/>
+                      </a:ext>
+                    </a:extLst>
+                  </pic:spPr>
+                </pic:pic>
+              </a:graphicData>
+            </a:graphic>
+          </wp:inline>
+        </w:drawing>
+      </w:r>
+    </w:p>
+    <w:p>
+      <w:pPr>
+        <w:spacing w:after="0" w:line="240" w:lineRule="auto"/>
+        <w:rPr>
+          <w:lang w:val="en-US"/>
+        </w:rPr>
+      </w:pPr>
+    </w:p>
+    <w:p>
+      <w:pPr>
+        <w:spacing w:after="0" w:line="240" w:lineRule="auto"/>
+        <w:rPr>
+          <w:lang w:val="en-US"/>
+        </w:rPr>
+      </w:pPr>
+    </w:p>
+    <w:p>
+      <w:pPr>
+        <w:pStyle w:val="Subtitle"/>
+        <w:rPr>
+          <w:lang w:val="en-US"/>
+        </w:rPr>
+      </w:pPr>
+      <w:r>
+        <w:rPr>
+          <w:lang w:val="en-US"/>
+        </w:rPr>
+        <w:t>6</w:t>
+      </w:r>
+      <w:r>
+        <w:rPr>
+          <w:lang w:val="en-US"/>
+        </w:rPr>
+        <w:t xml:space="preserve">.  </w:t>
       </w:r>
       <w:r>
         <w:rPr>
@@ -595,7 +724,6 @@
         <w:rPr>
           <w:lang w:val="en-US"/>
         </w:rPr>
-        <w:lastRenderedPageBreak/>
         <w:t xml:space="preserve">Serenity Junit, </w:t>
       </w:r>
     </w:p>
@@ -856,6 +984,22 @@
     </w:p>
     <w:p>
       <w:pPr>
+        <w:spacing w:after="0" w:line="240" w:lineRule="auto"/>
+        <w:rPr>
+          <w:lang w:val="en-US"/>
+        </w:rPr>
+      </w:pPr>
+    </w:p>
+    <w:p>
+      <w:pPr>
+        <w:spacing w:after="0" w:line="240" w:lineRule="auto"/>
+        <w:rPr>
+          <w:lang w:val="en-US"/>
+        </w:rPr>
+      </w:pPr>
+    </w:p>
+    <w:p>
+      <w:pPr>
         <w:pStyle w:val="Subtitle"/>
         <w:rPr>
           <w:lang w:val="en-US"/>
@@ -865,7 +1009,14 @@
         <w:rPr>
           <w:lang w:val="en-US"/>
         </w:rPr>
-        <w:t>6.  File Structure:</w:t>
+        <w:lastRenderedPageBreak/>
+        <w:t>7</w:t>
+      </w:r>
+      <w:r>
+        <w:rPr>
+          <w:lang w:val="en-US"/>
+        </w:rPr>
+        <w:t>.  File Structure:</w:t>
       </w:r>
     </w:p>
     <w:p>
@@ -1791,7 +1942,6 @@
         <w:rPr>
           <w:lang w:val="en-US"/>
         </w:rPr>
-        <w:lastRenderedPageBreak/>
         <w:t>|                       geckodriver.exe</w:t>
       </w:r>
     </w:p>

</xml_diff>